<commit_message>
Before Gecko interview shit im scared
</commit_message>
<xml_diff>
--- a/Canada/MDA/Cover Letter.docx
+++ b/Canada/MDA/Cover Letter.docx
@@ -264,7 +264,13 @@
         <w:rPr>
           <w:rFonts w:ascii="Cambria" w:hAnsi="Cambria" w:cs="Times New Roman"/>
         </w:rPr>
-        <w:t xml:space="preserve"> U.S </w:t>
+        <w:t xml:space="preserve"> </w:t>
+      </w:r>
+      <w:r>
+        <w:rPr>
+          <w:rFonts w:ascii="Cambria" w:hAnsi="Cambria" w:cs="Times New Roman"/>
+        </w:rPr>
+        <w:t xml:space="preserve">U.S </w:t>
       </w:r>
       <w:r>
         <w:rPr>
@@ -474,7 +480,19 @@
         <w:rPr>
           <w:rFonts w:ascii="Cambria" w:hAnsi="Cambria" w:cs="Times New Roman"/>
         </w:rPr>
-        <w:t xml:space="preserve"> as I send out my first aerospace application</w:t>
+        <w:t xml:space="preserve"> as I </w:t>
+      </w:r>
+      <w:r>
+        <w:rPr>
+          <w:rFonts w:ascii="Cambria" w:hAnsi="Cambria" w:cs="Times New Roman"/>
+        </w:rPr>
+        <w:t>sent</w:t>
+      </w:r>
+      <w:r>
+        <w:rPr>
+          <w:rFonts w:ascii="Cambria" w:hAnsi="Cambria" w:cs="Times New Roman"/>
+        </w:rPr>
+        <w:t xml:space="preserve"> out my first aerospace application</w:t>
       </w:r>
       <w:r>
         <w:rPr>
@@ -498,7 +516,31 @@
         <w:rPr>
           <w:rFonts w:ascii="Cambria" w:hAnsi="Cambria" w:cs="Times New Roman"/>
         </w:rPr>
-        <w:t xml:space="preserve"> thermal analysis student engineer at MDA. Although </w:t>
+        <w:t xml:space="preserve"> </w:t>
+      </w:r>
+      <w:r>
+        <w:rPr>
+          <w:rFonts w:ascii="Cambria" w:hAnsi="Cambria" w:cs="Times New Roman"/>
+        </w:rPr>
+        <w:t>T</w:t>
+      </w:r>
+      <w:r>
+        <w:rPr>
+          <w:rFonts w:ascii="Cambria" w:hAnsi="Cambria" w:cs="Times New Roman"/>
+        </w:rPr>
+        <w:t xml:space="preserve">hermal </w:t>
+      </w:r>
+      <w:r>
+        <w:rPr>
+          <w:rFonts w:ascii="Cambria" w:hAnsi="Cambria" w:cs="Times New Roman"/>
+        </w:rPr>
+        <w:t>E</w:t>
+      </w:r>
+      <w:r>
+        <w:rPr>
+          <w:rFonts w:ascii="Cambria" w:hAnsi="Cambria" w:cs="Times New Roman"/>
+        </w:rPr>
+        <w:t xml:space="preserve">ngineer at MDA. Although </w:t>
       </w:r>
       <w:proofErr w:type="gramStart"/>
       <w:r>
@@ -512,21 +554,7 @@
         <w:rPr>
           <w:rFonts w:ascii="Cambria" w:hAnsi="Cambria" w:cs="Times New Roman"/>
         </w:rPr>
-        <w:t xml:space="preserve"> my experience lies in </w:t>
-      </w:r>
-      <w:proofErr w:type="spellStart"/>
-      <w:r>
-        <w:rPr>
-          <w:rFonts w:ascii="Cambria" w:hAnsi="Cambria" w:cs="Times New Roman"/>
-        </w:rPr>
-        <w:t>a</w:t>
-      </w:r>
-      <w:proofErr w:type="spellEnd"/>
-      <w:r>
-        <w:rPr>
-          <w:rFonts w:ascii="Cambria" w:hAnsi="Cambria" w:cs="Times New Roman"/>
-        </w:rPr>
-        <w:t xml:space="preserve"> different industry, the fundamental laws of heat transfer remain universal</w:t>
+        <w:t xml:space="preserve"> my experience lies in a different industry, the fundamental laws of heat transfer remain universal</w:t>
       </w:r>
       <w:r>
         <w:rPr>
@@ -728,147 +756,6 @@
           <w:rFonts w:ascii="Cambria" w:hAnsi="Cambria" w:cs="Times New Roman"/>
         </w:rPr>
         <w:t xml:space="preserve"> </w:t>
-      </w:r>
-    </w:p>
-    <w:p>
-      <w:pPr>
-        <w:rPr>
-          <w:rFonts w:ascii="Cambria" w:hAnsi="Cambria" w:cs="Times New Roman"/>
-        </w:rPr>
-      </w:pPr>
-      <w:r>
-        <w:rPr>
-          <w:rFonts w:ascii="Cambria" w:hAnsi="Cambria" w:cs="Times New Roman"/>
-        </w:rPr>
-        <w:t xml:space="preserve">To further my expertise in simulation, I </w:t>
-      </w:r>
-      <w:r>
-        <w:rPr>
-          <w:rFonts w:ascii="Cambria" w:hAnsi="Cambria" w:cs="Times New Roman"/>
-        </w:rPr>
-        <w:t>implemented</w:t>
-      </w:r>
-      <w:r>
-        <w:rPr>
-          <w:rFonts w:ascii="Cambria" w:hAnsi="Cambria" w:cs="Times New Roman"/>
-        </w:rPr>
-        <w:t xml:space="preserve"> my own CFD solver</w:t>
-      </w:r>
-      <w:r>
-        <w:rPr>
-          <w:rFonts w:ascii="Cambria" w:hAnsi="Cambria" w:cs="Times New Roman"/>
-        </w:rPr>
-        <w:t xml:space="preserve"> for </w:t>
-      </w:r>
-      <w:r>
-        <w:rPr>
-          <w:rFonts w:ascii="Cambria" w:hAnsi="Cambria" w:cs="Times New Roman"/>
-        </w:rPr>
-        <w:t xml:space="preserve">both Euler’s equation </w:t>
-      </w:r>
-      <w:r>
-        <w:rPr>
-          <w:rFonts w:ascii="Cambria" w:hAnsi="Cambria" w:cs="Times New Roman"/>
-        </w:rPr>
-        <w:t>of</w:t>
-      </w:r>
-      <w:r>
-        <w:rPr>
-          <w:rFonts w:ascii="Cambria" w:hAnsi="Cambria" w:cs="Times New Roman"/>
-        </w:rPr>
-        <w:t xml:space="preserve"> compressible flows and the incompressible Navier-Stokes equation. I firmly believe that as a therm</w:t>
-      </w:r>
-      <w:r>
-        <w:rPr>
-          <w:rFonts w:ascii="Cambria" w:hAnsi="Cambria" w:cs="Times New Roman"/>
-        </w:rPr>
-        <w:t>al</w:t>
-      </w:r>
-      <w:r>
-        <w:rPr>
-          <w:rFonts w:ascii="Cambria" w:hAnsi="Cambria" w:cs="Times New Roman"/>
-        </w:rPr>
-        <w:t xml:space="preserve"> engineer specializing in simulation</w:t>
-      </w:r>
-      <w:r>
-        <w:rPr>
-          <w:rFonts w:ascii="Cambria" w:hAnsi="Cambria" w:cs="Times New Roman"/>
-        </w:rPr>
-        <w:t xml:space="preserve"> analysis</w:t>
-      </w:r>
-      <w:r>
-        <w:rPr>
-          <w:rFonts w:ascii="Cambria" w:hAnsi="Cambria" w:cs="Times New Roman"/>
-        </w:rPr>
-        <w:t xml:space="preserve">, it's crucial to </w:t>
-      </w:r>
-      <w:r>
-        <w:rPr>
-          <w:rFonts w:ascii="Cambria" w:hAnsi="Cambria" w:cs="Times New Roman"/>
-        </w:rPr>
-        <w:t>peek into the black box of</w:t>
-      </w:r>
-      <w:r>
-        <w:rPr>
-          <w:rFonts w:ascii="Cambria" w:hAnsi="Cambria" w:cs="Times New Roman"/>
-        </w:rPr>
-        <w:t xml:space="preserve"> contemporary CFD software. </w:t>
-      </w:r>
-      <w:r>
-        <w:rPr>
-          <w:rFonts w:ascii="Cambria" w:hAnsi="Cambria" w:cs="Times New Roman"/>
-        </w:rPr>
-        <w:t>In this project</w:t>
-      </w:r>
-      <w:r>
-        <w:rPr>
-          <w:rFonts w:ascii="Cambria" w:hAnsi="Cambria" w:cs="Times New Roman"/>
-        </w:rPr>
-        <w:t xml:space="preserve">, I've </w:t>
-      </w:r>
-      <w:r>
-        <w:rPr>
-          <w:rFonts w:ascii="Cambria" w:hAnsi="Cambria" w:cs="Times New Roman"/>
-        </w:rPr>
-        <w:t>implemented</w:t>
-      </w:r>
-      <w:r>
-        <w:rPr>
-          <w:rFonts w:ascii="Cambria" w:hAnsi="Cambria" w:cs="Times New Roman"/>
-        </w:rPr>
-        <w:t xml:space="preserve"> both the first and second-order finite volume methods, as well as </w:t>
-      </w:r>
-      <w:r>
-        <w:rPr>
-          <w:rFonts w:ascii="Cambria" w:hAnsi="Cambria" w:cs="Times New Roman"/>
-        </w:rPr>
-        <w:t>the advanced</w:t>
-      </w:r>
-      <w:r>
-        <w:rPr>
-          <w:rFonts w:ascii="Cambria" w:hAnsi="Cambria" w:cs="Times New Roman"/>
-        </w:rPr>
-        <w:t xml:space="preserve"> Discontinuous </w:t>
-      </w:r>
-      <w:proofErr w:type="spellStart"/>
-      <w:r>
-        <w:rPr>
-          <w:rFonts w:ascii="Cambria" w:hAnsi="Cambria" w:cs="Times New Roman"/>
-        </w:rPr>
-        <w:t>Galerkin</w:t>
-      </w:r>
-      <w:proofErr w:type="spellEnd"/>
-      <w:r>
-        <w:rPr>
-          <w:rFonts w:ascii="Cambria" w:hAnsi="Cambria" w:cs="Times New Roman"/>
-        </w:rPr>
-        <w:t xml:space="preserve"> finite element method</w:t>
-      </w:r>
-      <w:r>
-        <w:rPr>
-          <w:rFonts w:ascii="Cambria" w:hAnsi="Cambria" w:cs="Times New Roman"/>
-        </w:rPr>
-        <w:t xml:space="preserve"> for both external and internal flows.</w:t>
       </w:r>
     </w:p>
     <w:p>

</xml_diff>